<commit_message>
Exercise 3 and 4 Documents added
</commit_message>
<xml_diff>
--- a/Exercise 1/Word docs/Team notes template.docx
+++ b/Exercise 1/Word docs/Team notes template.docx
@@ -1,6 +1,6 @@
 
 <file path=word/document.xml><?xml version="1.0" encoding="utf-8"?>
-<w:document xmlns:wpc="http://schemas.microsoft.com/office/word/2010/wordprocessingCanvas" xmlns:cx="http://schemas.microsoft.com/office/drawing/2014/chartex" xmlns:cx1="http://schemas.microsoft.com/office/drawing/2015/9/8/chartex" xmlns:mc="http://schemas.openxmlformats.org/markup-compatibility/2006" xmlns:o="urn:schemas-microsoft-com:office:office" xmlns:r="http://schemas.openxmlformats.org/officeDocument/2006/relationships" xmlns:m="http://schemas.openxmlformats.org/officeDocument/2006/math" xmlns:v="urn:schemas-microsoft-com:vml" xmlns:wp14="http://schemas.microsoft.com/office/word/2010/wordprocessingDrawing" xmlns:wp="http://schemas.openxmlformats.org/drawingml/2006/wordprocessingDrawing" xmlns:w10="urn:schemas-microsoft-com:office:word" xmlns:w="http://schemas.openxmlformats.org/wordprocessingml/2006/main" xmlns:w14="http://schemas.microsoft.com/office/word/2010/wordml" xmlns:w15="http://schemas.microsoft.com/office/word/2012/wordml" xmlns:w16se="http://schemas.microsoft.com/office/word/2015/wordml/symex" xmlns:wpg="http://schemas.microsoft.com/office/word/2010/wordprocessingGroup" xmlns:wpi="http://schemas.microsoft.com/office/word/2010/wordprocessingInk" xmlns:wne="http://schemas.microsoft.com/office/word/2006/wordml" xmlns:wps="http://schemas.microsoft.com/office/word/2010/wordprocessingShape" mc:Ignorable="w14 w15 w16se wp14">
+<w:document xmlns:wpc="http://schemas.microsoft.com/office/word/2010/wordprocessingCanvas" xmlns:cx="http://schemas.microsoft.com/office/drawing/2014/chartex" xmlns:cx1="http://schemas.microsoft.com/office/drawing/2015/9/8/chartex" xmlns:cx2="http://schemas.microsoft.com/office/drawing/2015/10/21/chartex" xmlns:mc="http://schemas.openxmlformats.org/markup-compatibility/2006" xmlns:o="urn:schemas-microsoft-com:office:office" xmlns:r="http://schemas.openxmlformats.org/officeDocument/2006/relationships" xmlns:m="http://schemas.openxmlformats.org/officeDocument/2006/math" xmlns:v="urn:schemas-microsoft-com:vml" xmlns:wp14="http://schemas.microsoft.com/office/word/2010/wordprocessingDrawing" xmlns:wp="http://schemas.openxmlformats.org/drawingml/2006/wordprocessingDrawing" xmlns:w10="urn:schemas-microsoft-com:office:word" xmlns:w="http://schemas.openxmlformats.org/wordprocessingml/2006/main" xmlns:w14="http://schemas.microsoft.com/office/word/2010/wordml" xmlns:w15="http://schemas.microsoft.com/office/word/2012/wordml" xmlns:w16se="http://schemas.microsoft.com/office/word/2015/wordml/symex" xmlns:wpg="http://schemas.microsoft.com/office/word/2010/wordprocessingGroup" xmlns:wpi="http://schemas.microsoft.com/office/word/2010/wordprocessingInk" xmlns:wne="http://schemas.microsoft.com/office/word/2006/wordml" xmlns:wps="http://schemas.microsoft.com/office/word/2010/wordprocessingShape" mc:Ignorable="w14 w15 w16se wp14">
   <w:body>
     <w:tbl>
       <w:tblPr>
@@ -27,6 +27,7 @@
             <w:pPr>
               <w:jc w:val="center"/>
             </w:pPr>
+            <w:bookmarkStart w:id="0" w:name="_GoBack"/>
             <w:r>
               <w:rPr>
                 <w:noProof/>
@@ -402,16 +403,13 @@
       </w:tr>
       <w:tr>
         <w:trPr>
-          <w:trHeight w:val="3252"/>
+          <w:trHeight w:val="4812"/>
         </w:trPr>
         <w:tc>
           <w:tcPr>
             <w:tcW w:w="3319" w:type="dxa"/>
           </w:tcPr>
-          <w:p>
-            <w:bookmarkStart w:id="0" w:name="_GoBack"/>
-            <w:bookmarkEnd w:id="0"/>
-          </w:p>
+          <w:p/>
         </w:tc>
         <w:tc>
           <w:tcPr>
@@ -434,6 +432,18 @@
       </w:tr>
       <w:tr>
         <w:trPr>
+          <w:trHeight w:val="2111"/>
+        </w:trPr>
+        <w:tc>
+          <w:tcPr>
+            <w:tcW w:w="13279" w:type="dxa"/>
+            <w:gridSpan w:val="4"/>
+          </w:tcPr>
+          <w:p/>
+        </w:tc>
+      </w:tr>
+      <w:tr>
+        <w:trPr>
           <w:trHeight w:val="2264"/>
         </w:trPr>
         <w:tc>
@@ -441,11 +451,6 @@
             <w:tcW w:w="13279" w:type="dxa"/>
             <w:gridSpan w:val="4"/>
           </w:tcPr>
-          <w:p/>
-          <w:p/>
-          <w:p/>
-          <w:p/>
-          <w:p/>
           <w:p/>
           <w:p>
             <w:pPr>
@@ -456,6 +461,7 @@
           </w:p>
         </w:tc>
       </w:tr>
+      <w:bookmarkEnd w:id="0"/>
     </w:tbl>
     <w:p/>
     <w:sectPr>
@@ -470,7 +476,7 @@
 </file>
 
 <file path=word/endnotes.xml><?xml version="1.0" encoding="utf-8"?>
-<w:endnotes xmlns:wpc="http://schemas.microsoft.com/office/word/2010/wordprocessingCanvas" xmlns:cx="http://schemas.microsoft.com/office/drawing/2014/chartex" xmlns:cx1="http://schemas.microsoft.com/office/drawing/2015/9/8/chartex" xmlns:mc="http://schemas.openxmlformats.org/markup-compatibility/2006" xmlns:o="urn:schemas-microsoft-com:office:office" xmlns:r="http://schemas.openxmlformats.org/officeDocument/2006/relationships" xmlns:m="http://schemas.openxmlformats.org/officeDocument/2006/math" xmlns:v="urn:schemas-microsoft-com:vml" xmlns:wp14="http://schemas.microsoft.com/office/word/2010/wordprocessingDrawing" xmlns:wp="http://schemas.openxmlformats.org/drawingml/2006/wordprocessingDrawing" xmlns:w10="urn:schemas-microsoft-com:office:word" xmlns:w="http://schemas.openxmlformats.org/wordprocessingml/2006/main" xmlns:w14="http://schemas.microsoft.com/office/word/2010/wordml" xmlns:w15="http://schemas.microsoft.com/office/word/2012/wordml" xmlns:w16se="http://schemas.microsoft.com/office/word/2015/wordml/symex" xmlns:wpg="http://schemas.microsoft.com/office/word/2010/wordprocessingGroup" xmlns:wpi="http://schemas.microsoft.com/office/word/2010/wordprocessingInk" xmlns:wne="http://schemas.microsoft.com/office/word/2006/wordml" xmlns:wps="http://schemas.microsoft.com/office/word/2010/wordprocessingShape" mc:Ignorable="w14 w15 w16se wp14">
+<w:endnotes xmlns:wpc="http://schemas.microsoft.com/office/word/2010/wordprocessingCanvas" xmlns:cx="http://schemas.microsoft.com/office/drawing/2014/chartex" xmlns:cx1="http://schemas.microsoft.com/office/drawing/2015/9/8/chartex" xmlns:cx2="http://schemas.microsoft.com/office/drawing/2015/10/21/chartex" xmlns:mc="http://schemas.openxmlformats.org/markup-compatibility/2006" xmlns:o="urn:schemas-microsoft-com:office:office" xmlns:r="http://schemas.openxmlformats.org/officeDocument/2006/relationships" xmlns:m="http://schemas.openxmlformats.org/officeDocument/2006/math" xmlns:v="urn:schemas-microsoft-com:vml" xmlns:wp14="http://schemas.microsoft.com/office/word/2010/wordprocessingDrawing" xmlns:wp="http://schemas.openxmlformats.org/drawingml/2006/wordprocessingDrawing" xmlns:w10="urn:schemas-microsoft-com:office:word" xmlns:w="http://schemas.openxmlformats.org/wordprocessingml/2006/main" xmlns:w14="http://schemas.microsoft.com/office/word/2010/wordml" xmlns:w15="http://schemas.microsoft.com/office/word/2012/wordml" xmlns:w16se="http://schemas.microsoft.com/office/word/2015/wordml/symex" xmlns:wpg="http://schemas.microsoft.com/office/word/2010/wordprocessingGroup" xmlns:wpi="http://schemas.microsoft.com/office/word/2010/wordprocessingInk" xmlns:wne="http://schemas.microsoft.com/office/word/2006/wordml" xmlns:wps="http://schemas.microsoft.com/office/word/2010/wordprocessingShape" mc:Ignorable="w14 w15 w16se wp14">
   <w:endnote w:type="separator" w:id="-1">
     <w:p>
       <w:pPr>
@@ -495,7 +501,7 @@
 </file>
 
 <file path=word/footnotes.xml><?xml version="1.0" encoding="utf-8"?>
-<w:footnotes xmlns:wpc="http://schemas.microsoft.com/office/word/2010/wordprocessingCanvas" xmlns:cx="http://schemas.microsoft.com/office/drawing/2014/chartex" xmlns:cx1="http://schemas.microsoft.com/office/drawing/2015/9/8/chartex" xmlns:mc="http://schemas.openxmlformats.org/markup-compatibility/2006" xmlns:o="urn:schemas-microsoft-com:office:office" xmlns:r="http://schemas.openxmlformats.org/officeDocument/2006/relationships" xmlns:m="http://schemas.openxmlformats.org/officeDocument/2006/math" xmlns:v="urn:schemas-microsoft-com:vml" xmlns:wp14="http://schemas.microsoft.com/office/word/2010/wordprocessingDrawing" xmlns:wp="http://schemas.openxmlformats.org/drawingml/2006/wordprocessingDrawing" xmlns:w10="urn:schemas-microsoft-com:office:word" xmlns:w="http://schemas.openxmlformats.org/wordprocessingml/2006/main" xmlns:w14="http://schemas.microsoft.com/office/word/2010/wordml" xmlns:w15="http://schemas.microsoft.com/office/word/2012/wordml" xmlns:w16se="http://schemas.microsoft.com/office/word/2015/wordml/symex" xmlns:wpg="http://schemas.microsoft.com/office/word/2010/wordprocessingGroup" xmlns:wpi="http://schemas.microsoft.com/office/word/2010/wordprocessingInk" xmlns:wne="http://schemas.microsoft.com/office/word/2006/wordml" xmlns:wps="http://schemas.microsoft.com/office/word/2010/wordprocessingShape" mc:Ignorable="w14 w15 w16se wp14">
+<w:footnotes xmlns:wpc="http://schemas.microsoft.com/office/word/2010/wordprocessingCanvas" xmlns:cx="http://schemas.microsoft.com/office/drawing/2014/chartex" xmlns:cx1="http://schemas.microsoft.com/office/drawing/2015/9/8/chartex" xmlns:cx2="http://schemas.microsoft.com/office/drawing/2015/10/21/chartex" xmlns:mc="http://schemas.openxmlformats.org/markup-compatibility/2006" xmlns:o="urn:schemas-microsoft-com:office:office" xmlns:r="http://schemas.openxmlformats.org/officeDocument/2006/relationships" xmlns:m="http://schemas.openxmlformats.org/officeDocument/2006/math" xmlns:v="urn:schemas-microsoft-com:vml" xmlns:wp14="http://schemas.microsoft.com/office/word/2010/wordprocessingDrawing" xmlns:wp="http://schemas.openxmlformats.org/drawingml/2006/wordprocessingDrawing" xmlns:w10="urn:schemas-microsoft-com:office:word" xmlns:w="http://schemas.openxmlformats.org/wordprocessingml/2006/main" xmlns:w14="http://schemas.microsoft.com/office/word/2010/wordml" xmlns:w15="http://schemas.microsoft.com/office/word/2012/wordml" xmlns:w16se="http://schemas.microsoft.com/office/word/2015/wordml/symex" xmlns:wpg="http://schemas.microsoft.com/office/word/2010/wordprocessingGroup" xmlns:wpi="http://schemas.microsoft.com/office/word/2010/wordprocessingInk" xmlns:wne="http://schemas.microsoft.com/office/word/2006/wordml" xmlns:wps="http://schemas.microsoft.com/office/word/2010/wordprocessingShape" mc:Ignorable="w14 w15 w16se wp14">
   <w:footnote w:type="separator" w:id="-1">
     <w:p>
       <w:pPr>
@@ -520,7 +526,7 @@
 </file>
 
 <file path=word/header1.xml><?xml version="1.0" encoding="utf-8"?>
-<w:hdr xmlns:wpc="http://schemas.microsoft.com/office/word/2010/wordprocessingCanvas" xmlns:cx="http://schemas.microsoft.com/office/drawing/2014/chartex" xmlns:cx1="http://schemas.microsoft.com/office/drawing/2015/9/8/chartex" xmlns:mc="http://schemas.openxmlformats.org/markup-compatibility/2006" xmlns:o="urn:schemas-microsoft-com:office:office" xmlns:r="http://schemas.openxmlformats.org/officeDocument/2006/relationships" xmlns:m="http://schemas.openxmlformats.org/officeDocument/2006/math" xmlns:v="urn:schemas-microsoft-com:vml" xmlns:wp14="http://schemas.microsoft.com/office/word/2010/wordprocessingDrawing" xmlns:wp="http://schemas.openxmlformats.org/drawingml/2006/wordprocessingDrawing" xmlns:w10="urn:schemas-microsoft-com:office:word" xmlns:w="http://schemas.openxmlformats.org/wordprocessingml/2006/main" xmlns:w14="http://schemas.microsoft.com/office/word/2010/wordml" xmlns:w15="http://schemas.microsoft.com/office/word/2012/wordml" xmlns:w16se="http://schemas.microsoft.com/office/word/2015/wordml/symex" xmlns:wpg="http://schemas.microsoft.com/office/word/2010/wordprocessingGroup" xmlns:wpi="http://schemas.microsoft.com/office/word/2010/wordprocessingInk" xmlns:wne="http://schemas.microsoft.com/office/word/2006/wordml" xmlns:wps="http://schemas.microsoft.com/office/word/2010/wordprocessingShape" mc:Ignorable="w14 w15 w16se wp14">
+<w:hdr xmlns:wpc="http://schemas.microsoft.com/office/word/2010/wordprocessingCanvas" xmlns:cx="http://schemas.microsoft.com/office/drawing/2014/chartex" xmlns:cx1="http://schemas.microsoft.com/office/drawing/2015/9/8/chartex" xmlns:cx2="http://schemas.microsoft.com/office/drawing/2015/10/21/chartex" xmlns:mc="http://schemas.openxmlformats.org/markup-compatibility/2006" xmlns:o="urn:schemas-microsoft-com:office:office" xmlns:r="http://schemas.openxmlformats.org/officeDocument/2006/relationships" xmlns:m="http://schemas.openxmlformats.org/officeDocument/2006/math" xmlns:v="urn:schemas-microsoft-com:vml" xmlns:wp14="http://schemas.microsoft.com/office/word/2010/wordprocessingDrawing" xmlns:wp="http://schemas.openxmlformats.org/drawingml/2006/wordprocessingDrawing" xmlns:w10="urn:schemas-microsoft-com:office:word" xmlns:w="http://schemas.openxmlformats.org/wordprocessingml/2006/main" xmlns:w14="http://schemas.microsoft.com/office/word/2010/wordml" xmlns:w15="http://schemas.microsoft.com/office/word/2012/wordml" xmlns:w16se="http://schemas.microsoft.com/office/word/2015/wordml/symex" xmlns:wpg="http://schemas.microsoft.com/office/word/2010/wordprocessingGroup" xmlns:wpi="http://schemas.microsoft.com/office/word/2010/wordprocessingInk" xmlns:wne="http://schemas.microsoft.com/office/word/2006/wordml" xmlns:wps="http://schemas.microsoft.com/office/word/2010/wordprocessingShape" mc:Ignorable="w14 w15 w16se wp14">
   <w:p>
     <w:pPr>
       <w:pStyle w:val="Header"/>
@@ -575,7 +581,7 @@
       </w:pPr>
     </w:pPrDefault>
   </w:docDefaults>
-  <w:latentStyles w:defLockedState="0" w:defUIPriority="99" w:defSemiHidden="0" w:defUnhideWhenUsed="0" w:defQFormat="0" w:count="371">
+  <w:latentStyles w:defLockedState="0" w:defUIPriority="99" w:defSemiHidden="0" w:defUnhideWhenUsed="0" w:defQFormat="0" w:count="372">
     <w:lsdException w:name="Normal" w:uiPriority="0" w:qFormat="1"/>
     <w:lsdException w:name="heading 1" w:uiPriority="9" w:qFormat="1"/>
     <w:lsdException w:name="heading 2" w:semiHidden="1" w:uiPriority="9" w:unhideWhenUsed="1" w:qFormat="1"/>
@@ -681,7 +687,6 @@
     <w:lsdException w:name="HTML Sample" w:semiHidden="1" w:unhideWhenUsed="1"/>
     <w:lsdException w:name="HTML Typewriter" w:semiHidden="1" w:unhideWhenUsed="1"/>
     <w:lsdException w:name="HTML Variable" w:semiHidden="1" w:unhideWhenUsed="1"/>
-    <w:lsdException w:name="Normal Table" w:semiHidden="1" w:unhideWhenUsed="1"/>
     <w:lsdException w:name="annotation subject" w:semiHidden="1" w:unhideWhenUsed="1"/>
     <w:lsdException w:name="No List" w:semiHidden="1" w:unhideWhenUsed="1"/>
     <w:lsdException w:name="Outline List 1" w:semiHidden="1" w:unhideWhenUsed="1"/>
@@ -728,10 +733,8 @@
     <w:lsdException w:name="Table Subtle 2" w:semiHidden="1" w:unhideWhenUsed="1"/>
     <w:lsdException w:name="Table Web 1" w:semiHidden="1" w:unhideWhenUsed="1"/>
     <w:lsdException w:name="Table Web 2" w:semiHidden="1" w:unhideWhenUsed="1"/>
-    <w:lsdException w:name="Table Web 3" w:semiHidden="1" w:unhideWhenUsed="1"/>
     <w:lsdException w:name="Balloon Text" w:semiHidden="1" w:unhideWhenUsed="1"/>
     <w:lsdException w:name="Table Grid" w:uiPriority="39"/>
-    <w:lsdException w:name="Table Theme" w:semiHidden="1" w:unhideWhenUsed="1"/>
     <w:lsdException w:name="Placeholder Text" w:semiHidden="1"/>
     <w:lsdException w:name="No Spacing" w:uiPriority="1" w:qFormat="1"/>
     <w:lsdException w:name="Light Shading" w:uiPriority="60"/>
@@ -947,6 +950,7 @@
     <w:lsdException w:name="List Table 5 Dark Accent 6" w:uiPriority="50"/>
     <w:lsdException w:name="List Table 6 Colorful Accent 6" w:uiPriority="51"/>
     <w:lsdException w:name="List Table 7 Colorful Accent 6" w:uiPriority="52"/>
+    <w:lsdException w:name="Mention" w:semiHidden="1" w:unhideWhenUsed="1"/>
   </w:latentStyles>
   <w:style w:type="paragraph" w:default="1" w:styleId="Normal">
     <w:name w:val="Normal"/>

</xml_diff>